<commit_message>
TMDB Box Office Prediction Report Dataset Section
Data part added into report.
</commit_message>
<xml_diff>
--- a/TMDB Box Office Prediction.docx
+++ b/TMDB Box Office Prediction.docx
@@ -6,7 +6,7 @@
       <w:pPr>
         <w:jc w:val="center"/>
         <w:rPr>
-          <w:rFonts w:ascii="Times New Roman" w:hAnsi="Times New Roman" w:cs="Times New Roman"/>
+          <w:rFonts w:ascii="Helvetica" w:hAnsi="Helvetica" w:cs="Helvetica"/>
           <w:b/>
           <w:sz w:val="36"/>
           <w:szCs w:val="24"/>
@@ -14,7 +14,7 @@
       </w:pPr>
       <w:r>
         <w:rPr>
-          <w:rFonts w:ascii="Times New Roman" w:hAnsi="Times New Roman" w:cs="Times New Roman"/>
+          <w:rFonts w:ascii="Helvetica" w:hAnsi="Helvetica" w:cs="Helvetica"/>
           <w:b/>
           <w:sz w:val="36"/>
           <w:szCs w:val="24"/>
@@ -31,9 +31,20 @@
           <w:sz w:val="24"/>
           <w:szCs w:val="24"/>
         </w:rPr>
+      </w:pPr>
+    </w:p>
+    <w:p>
+      <w:pPr>
+        <w:jc w:val="center"/>
+        <w:rPr>
+          <w:rFonts w:ascii="Times New Roman" w:hAnsi="Times New Roman" w:cs="Times New Roman"/>
+          <w:b/>
+          <w:sz w:val="24"/>
+          <w:szCs w:val="24"/>
+        </w:rPr>
         <w:sectPr>
           <w:pgSz w:w="11906" w:h="16838"/>
-          <w:pgMar w:top="1417" w:right="1417" w:bottom="1417" w:left="1417" w:header="708" w:footer="708" w:gutter="0"/>
+          <w:pgMar w:top="1135" w:right="1417" w:bottom="1417" w:left="1417" w:header="708" w:footer="708" w:gutter="0"/>
           <w:cols w:space="709"/>
           <w:docGrid w:linePitch="360"/>
         </w:sectPr>
@@ -41,143 +52,374 @@
     </w:p>
     <w:p>
       <w:pPr>
-        <w:jc w:val="both"/>
-        <w:rPr>
-          <w:rFonts w:ascii="Times New Roman" w:hAnsi="Times New Roman" w:cs="Times New Roman"/>
+        <w:spacing w:after="0"/>
+        <w:ind w:left="851"/>
+        <w:rPr>
+          <w:rFonts w:ascii="Helvetica" w:hAnsi="Helvetica" w:cs="Helvetica"/>
+          <w:b/>
+          <w:sz w:val="20"/>
+          <w:szCs w:val="20"/>
+        </w:rPr>
+      </w:pPr>
+      <w:r>
+        <w:rPr>
+          <w:rFonts w:ascii="Helvetica" w:hAnsi="Helvetica" w:cs="Helvetica"/>
+          <w:sz w:val="20"/>
+          <w:szCs w:val="20"/>
+        </w:rPr>
+        <w:lastRenderedPageBreak/>
+        <w:t xml:space="preserve"> </w:t>
+      </w:r>
+      <w:r>
+        <w:rPr>
+          <w:rFonts w:ascii="Helvetica" w:hAnsi="Helvetica" w:cs="Helvetica"/>
+          <w:b/>
+          <w:sz w:val="24"/>
+          <w:szCs w:val="20"/>
+        </w:rPr>
+        <w:t>Enes Yüksekkolaşin</w:t>
+      </w:r>
+    </w:p>
+    <w:p>
+      <w:pPr>
+        <w:shd w:val="clear" w:color="auto" w:fill="FFFFFF"/>
+        <w:spacing w:after="0" w:line="240" w:lineRule="auto"/>
+        <w:ind w:left="851"/>
+        <w:outlineLvl w:val="0"/>
+        <w:rPr>
+          <w:rFonts w:ascii="Helvetica" w:eastAsia="Times New Roman" w:hAnsi="Helvetica" w:cs="Helvetica"/>
+          <w:bCs/>
+          <w:color w:val="494343"/>
+          <w:kern w:val="36"/>
+          <w:sz w:val="20"/>
+          <w:szCs w:val="20"/>
+          <w:lang w:eastAsia="tr-TR"/>
+        </w:rPr>
+      </w:pPr>
+      <w:r>
+        <w:rPr>
+          <w:rFonts w:ascii="Helvetica" w:eastAsia="Times New Roman" w:hAnsi="Helvetica" w:cs="Helvetica"/>
+          <w:bCs/>
+          <w:color w:val="494343"/>
+          <w:kern w:val="36"/>
+          <w:sz w:val="20"/>
+          <w:szCs w:val="20"/>
+          <w:lang w:eastAsia="tr-TR"/>
+        </w:rPr>
+        <w:t>TOBB University of Economics and Technology, Turkey</w:t>
+      </w:r>
+    </w:p>
+    <w:p>
+      <w:pPr>
+        <w:shd w:val="clear" w:color="auto" w:fill="FFFFFF"/>
+        <w:spacing w:after="0" w:line="240" w:lineRule="auto"/>
+        <w:ind w:left="851"/>
+        <w:outlineLvl w:val="0"/>
+        <w:rPr>
+          <w:rFonts w:ascii="Helvetica" w:eastAsia="Times New Roman" w:hAnsi="Helvetica" w:cs="Helvetica"/>
+          <w:b/>
+          <w:bCs/>
+          <w:color w:val="494343"/>
+          <w:kern w:val="36"/>
+          <w:sz w:val="24"/>
+          <w:szCs w:val="20"/>
+          <w:lang w:eastAsia="tr-TR"/>
+        </w:rPr>
+      </w:pPr>
+      <w:r>
+        <w:rPr>
+          <w:rFonts w:ascii="Helvetica" w:hAnsi="Helvetica" w:cs="Helvetica"/>
+          <w:b/>
+          <w:sz w:val="24"/>
+          <w:szCs w:val="20"/>
+        </w:rPr>
+        <w:t>eyuksekkolasin@etu.edu.tr</w:t>
+      </w:r>
+    </w:p>
+    <w:p>
+      <w:pPr>
+        <w:spacing w:after="0"/>
+        <w:ind w:left="851"/>
+      </w:pPr>
+    </w:p>
+    <w:p>
+      <w:pPr>
+        <w:spacing w:after="0"/>
+        <w:ind w:left="851"/>
+        <w:rPr>
+          <w:rFonts w:ascii="Helvetica" w:hAnsi="Helvetica" w:cs="Helvetica"/>
+          <w:b/>
+          <w:sz w:val="24"/>
+        </w:rPr>
+      </w:pPr>
+      <w:r>
+        <w:rPr>
+          <w:rFonts w:ascii="Helvetica" w:hAnsi="Helvetica" w:cs="Helvetica"/>
+          <w:b/>
+          <w:sz w:val="24"/>
+        </w:rPr>
+        <w:t>Mehmet Mustafa Aymayan</w:t>
+      </w:r>
+    </w:p>
+    <w:p>
+      <w:pPr>
+        <w:shd w:val="clear" w:color="auto" w:fill="FFFFFF"/>
+        <w:spacing w:after="0" w:line="240" w:lineRule="auto"/>
+        <w:ind w:left="851"/>
+        <w:outlineLvl w:val="0"/>
+        <w:rPr>
+          <w:rFonts w:ascii="Helvetica" w:eastAsia="Times New Roman" w:hAnsi="Helvetica" w:cs="Helvetica"/>
+          <w:bCs/>
+          <w:color w:val="494343"/>
+          <w:kern w:val="36"/>
+          <w:sz w:val="20"/>
+          <w:szCs w:val="20"/>
+          <w:lang w:eastAsia="tr-TR"/>
+        </w:rPr>
+      </w:pPr>
+      <w:r>
+        <w:rPr>
+          <w:rFonts w:ascii="Helvetica" w:eastAsia="Times New Roman" w:hAnsi="Helvetica" w:cs="Helvetica"/>
+          <w:bCs/>
+          <w:color w:val="494343"/>
+          <w:kern w:val="36"/>
+          <w:sz w:val="20"/>
+          <w:szCs w:val="20"/>
+          <w:lang w:eastAsia="tr-TR"/>
+        </w:rPr>
+        <w:t>TOBB University of Economics and Technology</w:t>
+      </w:r>
+      <w:r>
+        <w:rPr>
+          <w:rFonts w:ascii="Helvetica" w:eastAsia="Times New Roman" w:hAnsi="Helvetica" w:cs="Helvetica"/>
+          <w:bCs/>
+          <w:color w:val="494343"/>
+          <w:kern w:val="36"/>
+          <w:sz w:val="20"/>
+          <w:szCs w:val="20"/>
+          <w:lang w:eastAsia="tr-TR"/>
+        </w:rPr>
+        <w:t>, Turkey</w:t>
+      </w:r>
+    </w:p>
+    <w:p>
+      <w:pPr>
+        <w:spacing w:after="0"/>
+        <w:ind w:left="851"/>
+        <w:rPr>
+          <w:rFonts w:ascii="Helvetica" w:hAnsi="Helvetica" w:cs="Helvetica"/>
+          <w:b/>
+        </w:rPr>
+      </w:pPr>
+      <w:r>
+        <w:rPr>
+          <w:rFonts w:ascii="Helvetica" w:hAnsi="Helvetica" w:cs="Helvetica"/>
           <w:b/>
           <w:sz w:val="24"/>
           <w:szCs w:val="24"/>
         </w:rPr>
-      </w:pPr>
-      <w:r>
-        <w:rPr>
-          <w:rFonts w:ascii="Times New Roman" w:hAnsi="Times New Roman" w:cs="Times New Roman"/>
-          <w:b/>
-          <w:sz w:val="24"/>
-          <w:szCs w:val="24"/>
+        <w:t>maymayan@etu.edu.tr</w:t>
+      </w:r>
+    </w:p>
+    <w:p>
+      <w:pPr>
+        <w:spacing w:after="0"/>
+        <w:rPr>
+          <w:rFonts w:ascii="Helvetica" w:hAnsi="Helvetica" w:cs="Helvetica"/>
+          <w:b/>
+          <w:sz w:val="24"/>
+        </w:rPr>
+      </w:pPr>
+    </w:p>
+    <w:p>
+      <w:pPr>
+        <w:tabs>
+          <w:tab w:val="left" w:pos="851"/>
+        </w:tabs>
+        <w:spacing w:after="0"/>
+        <w:ind w:left="567"/>
+        <w:rPr>
+          <w:rFonts w:ascii="Helvetica" w:hAnsi="Helvetica" w:cs="Helvetica"/>
+          <w:b/>
+          <w:sz w:val="24"/>
+        </w:rPr>
+      </w:pPr>
+      <w:r>
+        <w:rPr>
+          <w:rFonts w:ascii="Helvetica" w:hAnsi="Helvetica" w:cs="Helvetica"/>
+          <w:b/>
+          <w:sz w:val="24"/>
         </w:rPr>
         <w:lastRenderedPageBreak/>
-        <w:t>Enes Yüksekkolaşin       Gizem Elöve       Mehmet Mustafa Aymayan       Rabia Arslan</w:t>
-      </w:r>
-    </w:p>
-    <w:p>
-      <w:pPr>
-        <w:pStyle w:val="Body"/>
-        <w:ind w:left="1134" w:right="850"/>
-        <w:jc w:val="center"/>
-        <w:rPr>
-          <w:rFonts w:ascii="Times New Roman" w:hAnsi="Times New Roman" w:cs="Times New Roman"/>
-          <w:sz w:val="24"/>
-          <w:szCs w:val="24"/>
-        </w:rPr>
-      </w:pPr>
-      <w:r>
-        <w:rPr>
-          <w:rFonts w:ascii="Times New Roman" w:hAnsi="Times New Roman" w:cs="Times New Roman"/>
+        <w:t>Gizem Elöve</w:t>
+      </w:r>
+    </w:p>
+    <w:p>
+      <w:pPr>
+        <w:shd w:val="clear" w:color="auto" w:fill="FFFFFF"/>
+        <w:tabs>
+          <w:tab w:val="left" w:pos="851"/>
+        </w:tabs>
+        <w:spacing w:after="0" w:line="240" w:lineRule="auto"/>
+        <w:ind w:left="567"/>
+        <w:outlineLvl w:val="0"/>
+        <w:rPr>
+          <w:rFonts w:ascii="Helvetica" w:eastAsia="Times New Roman" w:hAnsi="Helvetica" w:cs="Helvetica"/>
+          <w:bCs/>
+          <w:kern w:val="36"/>
           <w:sz w:val="20"/>
-          <w:szCs w:val="24"/>
-          <w:lang w:val="en-US"/>
-        </w:rPr>
-        <w:t>TOBB</w:t>
-      </w:r>
-      <w:r>
-        <w:rPr>
-          <w:rFonts w:ascii="Times New Roman" w:hAnsi="Times New Roman" w:cs="Times New Roman"/>
+          <w:szCs w:val="20"/>
+          <w:lang w:eastAsia="tr-TR"/>
+        </w:rPr>
+      </w:pPr>
+      <w:r>
+        <w:rPr>
+          <w:rFonts w:ascii="Helvetica" w:eastAsia="Times New Roman" w:hAnsi="Helvetica" w:cs="Helvetica"/>
+          <w:bCs/>
+          <w:kern w:val="36"/>
           <w:sz w:val="20"/>
-          <w:szCs w:val="24"/>
-          <w:lang w:val="de-DE"/>
-        </w:rPr>
-        <w:t xml:space="preserve"> University</w:t>
-      </w:r>
-      <w:r>
-        <w:rPr>
-          <w:rFonts w:ascii="Times New Roman" w:hAnsi="Times New Roman" w:cs="Times New Roman"/>
+          <w:szCs w:val="20"/>
+          <w:lang w:eastAsia="tr-TR"/>
+        </w:rPr>
+        <w:t>TOBB University of Economics and Technology</w:t>
+      </w:r>
+      <w:r>
+        <w:rPr>
+          <w:rFonts w:ascii="Helvetica" w:eastAsia="Times New Roman" w:hAnsi="Helvetica" w:cs="Helvetica"/>
+          <w:bCs/>
+          <w:kern w:val="36"/>
           <w:sz w:val="20"/>
-          <w:szCs w:val="24"/>
-        </w:rPr>
-        <w:t xml:space="preserve">, </w:t>
-      </w:r>
-      <w:r>
-        <w:rPr>
-          <w:rFonts w:ascii="Times New Roman" w:hAnsi="Times New Roman" w:cs="Times New Roman"/>
-          <w:sz w:val="20"/>
-          <w:szCs w:val="24"/>
-        </w:rPr>
-        <w:t>Computer Engineering</w:t>
-      </w:r>
-      <w:r>
-        <w:rPr>
-          <w:rFonts w:ascii="Times New Roman" w:hAnsi="Times New Roman" w:cs="Times New Roman"/>
-          <w:sz w:val="20"/>
-          <w:szCs w:val="24"/>
-          <w:lang w:val="pt-PT"/>
-        </w:rPr>
-        <w:t>, 06560 S</w:t>
-      </w:r>
-      <w:r>
-        <w:rPr>
-          <w:rFonts w:ascii="Times New Roman" w:hAnsi="Times New Roman" w:cs="Times New Roman"/>
-          <w:sz w:val="20"/>
-          <w:szCs w:val="24"/>
-        </w:rPr>
-        <w:t>öğüt</w:t>
-      </w:r>
-      <w:r>
-        <w:rPr>
-          <w:rFonts w:ascii="Times New Roman" w:hAnsi="Times New Roman" w:cs="Times New Roman"/>
-          <w:sz w:val="20"/>
-          <w:szCs w:val="24"/>
-          <w:lang w:val="sv-SE"/>
-        </w:rPr>
-        <w:t>ö</w:t>
-      </w:r>
-      <w:r>
-        <w:rPr>
-          <w:rFonts w:ascii="Times New Roman" w:hAnsi="Times New Roman" w:cs="Times New Roman"/>
-          <w:sz w:val="20"/>
-          <w:szCs w:val="24"/>
-        </w:rPr>
-        <w:t xml:space="preserve">zü, Ankara, </w:t>
-      </w:r>
-      <w:r>
-        <w:rPr>
-          <w:rFonts w:ascii="Times New Roman" w:hAnsi="Times New Roman" w:cs="Times New Roman"/>
-          <w:sz w:val="24"/>
-          <w:szCs w:val="24"/>
-        </w:rPr>
-        <w:t>Turkey {</w:t>
-      </w:r>
-      <w:r>
-        <w:rPr>
-          <w:rFonts w:ascii="Times New Roman" w:hAnsi="Times New Roman" w:cs="Times New Roman"/>
-          <w:sz w:val="24"/>
-          <w:szCs w:val="24"/>
-        </w:rPr>
-        <w:t xml:space="preserve">eyuksekkolasin, gelove, maymayan, </w:t>
-      </w:r>
-      <w:r>
-        <w:rPr>
-          <w:rFonts w:ascii="Times New Roman" w:hAnsi="Times New Roman" w:cs="Times New Roman"/>
-          <w:sz w:val="24"/>
-          <w:szCs w:val="24"/>
-        </w:rPr>
-        <w:t>rarslan</w:t>
-      </w:r>
+          <w:szCs w:val="20"/>
+          <w:lang w:eastAsia="tr-TR"/>
+        </w:rPr>
+        <w:t>, Turkey</w:t>
+      </w:r>
+    </w:p>
+    <w:p>
+      <w:pPr>
+        <w:pStyle w:val="AralkYok"/>
+        <w:ind w:firstLine="567"/>
+      </w:pPr>
       <w:hyperlink r:id="rId5" w:history="1">
         <w:r>
           <w:rPr>
-            <w:rStyle w:val="Hyperlink0"/>
-            <w:rFonts w:eastAsia="Calibri"/>
+            <w:rStyle w:val="Kpr"/>
+            <w:rFonts w:ascii="Helvetica" w:hAnsi="Helvetica" w:cs="Helvetica"/>
+            <w:b/>
+            <w:color w:val="auto"/>
             <w:sz w:val="24"/>
-            <w:szCs w:val="24"/>
+            <w:u w:val="none"/>
           </w:rPr>
-          <w:t>}@etu.edu.tr</w:t>
+          <w:t>gelove@etu.edu.tr</w:t>
         </w:r>
       </w:hyperlink>
     </w:p>
     <w:p>
       <w:pPr>
+        <w:pStyle w:val="AralkYok"/>
+      </w:pPr>
+    </w:p>
+    <w:p>
+      <w:pPr>
+        <w:tabs>
+          <w:tab w:val="left" w:pos="851"/>
+        </w:tabs>
         <w:spacing w:after="0"/>
+        <w:ind w:left="567"/>
+        <w:rPr>
+          <w:rFonts w:ascii="Helvetica" w:hAnsi="Helvetica" w:cs="Helvetica"/>
+          <w:b/>
+          <w:sz w:val="24"/>
+        </w:rPr>
+      </w:pPr>
+      <w:r>
+        <w:rPr>
+          <w:rFonts w:ascii="Helvetica" w:hAnsi="Helvetica" w:cs="Helvetica"/>
+          <w:b/>
+          <w:sz w:val="24"/>
+        </w:rPr>
+        <w:t>Rabia Arslan</w:t>
+      </w:r>
+    </w:p>
+    <w:p>
+      <w:pPr>
+        <w:shd w:val="clear" w:color="auto" w:fill="FFFFFF"/>
+        <w:tabs>
+          <w:tab w:val="left" w:pos="851"/>
+        </w:tabs>
+        <w:spacing w:after="0" w:line="240" w:lineRule="auto"/>
+        <w:ind w:left="567"/>
+        <w:outlineLvl w:val="0"/>
+        <w:rPr>
+          <w:rFonts w:ascii="Helvetica" w:eastAsia="Times New Roman" w:hAnsi="Helvetica" w:cs="Helvetica"/>
+          <w:bCs/>
+          <w:color w:val="494343"/>
+          <w:kern w:val="36"/>
+          <w:sz w:val="20"/>
+          <w:szCs w:val="20"/>
+          <w:lang w:eastAsia="tr-TR"/>
+        </w:rPr>
+      </w:pPr>
+      <w:r>
+        <w:rPr>
+          <w:rFonts w:ascii="Helvetica" w:eastAsia="Times New Roman" w:hAnsi="Helvetica" w:cs="Helvetica"/>
+          <w:bCs/>
+          <w:color w:val="494343"/>
+          <w:kern w:val="36"/>
+          <w:sz w:val="20"/>
+          <w:szCs w:val="20"/>
+          <w:lang w:eastAsia="tr-TR"/>
+        </w:rPr>
+        <w:t>TOBB University of Economics and Technology</w:t>
+      </w:r>
+      <w:r>
+        <w:rPr>
+          <w:rFonts w:ascii="Helvetica" w:eastAsia="Times New Roman" w:hAnsi="Helvetica" w:cs="Helvetica"/>
+          <w:bCs/>
+          <w:color w:val="494343"/>
+          <w:kern w:val="36"/>
+          <w:sz w:val="20"/>
+          <w:szCs w:val="20"/>
+          <w:lang w:eastAsia="tr-TR"/>
+        </w:rPr>
+        <w:t>, Turkey</w:t>
+      </w:r>
+    </w:p>
+    <w:p>
+      <w:pPr>
+        <w:tabs>
+          <w:tab w:val="left" w:pos="851"/>
+        </w:tabs>
+        <w:spacing w:after="0"/>
+        <w:ind w:left="567"/>
+        <w:rPr>
+          <w:rFonts w:ascii="Helvetica" w:hAnsi="Helvetica" w:cs="Helvetica"/>
+          <w:b/>
+          <w:sz w:val="24"/>
+        </w:rPr>
+      </w:pPr>
+      <w:r>
+        <w:rPr>
+          <w:rFonts w:ascii="Helvetica" w:hAnsi="Helvetica" w:cs="Helvetica"/>
+          <w:b/>
+          <w:sz w:val="24"/>
+          <w:szCs w:val="24"/>
+        </w:rPr>
+        <w:t>rarslan@etu.edu.tr</w:t>
+      </w:r>
+    </w:p>
+    <w:p>
+      <w:pPr>
+        <w:spacing w:after="0"/>
+      </w:pPr>
+      <w:r>
+        <w:t xml:space="preserve"> </w:t>
+      </w:r>
+    </w:p>
+    <w:p>
+      <w:pPr>
+        <w:spacing w:after="0"/>
+        <w:ind w:left="1134" w:hanging="283"/>
         <w:rPr>
           <w:rFonts w:ascii="Times New Roman" w:hAnsi="Times New Roman" w:cs="Times New Roman"/>
           <w:b/>
@@ -186,8 +428,8 @@
         <w:sectPr>
           <w:type w:val="continuous"/>
           <w:pgSz w:w="11906" w:h="16838"/>
-          <w:pgMar w:top="1417" w:right="1417" w:bottom="1417" w:left="1417" w:header="708" w:footer="708" w:gutter="0"/>
-          <w:cols w:space="709"/>
+          <w:pgMar w:top="1135" w:right="1417" w:bottom="1417" w:left="1417" w:header="708" w:footer="708" w:gutter="0"/>
+          <w:cols w:num="2" w:space="709"/>
           <w:docGrid w:linePitch="360"/>
         </w:sectPr>
       </w:pPr>
@@ -214,9 +456,6 @@
     <w:p>
       <w:pPr>
         <w:pStyle w:val="Body"/>
-        <w:pBdr>
-          <w:left w:val="nil"/>
-        </w:pBdr>
         <w:jc w:val="both"/>
         <w:rPr>
           <w:rFonts w:ascii="Times New Roman" w:eastAsia="Times New Roman" w:hAnsi="Times New Roman" w:cs="Times New Roman"/>
@@ -272,6 +511,146 @@
         </w:rPr>
         <w:t xml:space="preserve"> be made by a machine learning model which uses these attributes.</w:t>
       </w:r>
+    </w:p>
+    <w:p>
+      <w:pPr>
+        <w:spacing w:before="120" w:after="0"/>
+        <w:rPr>
+          <w:rFonts w:ascii="Times New Roman" w:hAnsi="Times New Roman" w:cs="Times New Roman"/>
+        </w:rPr>
+      </w:pPr>
+      <w:r>
+        <w:rPr>
+          <w:rFonts w:ascii="Times New Roman" w:hAnsi="Times New Roman" w:cs="Times New Roman"/>
+          <w:b/>
+          <w:sz w:val="24"/>
+        </w:rPr>
+        <w:t>CCS Concepts</w:t>
+      </w:r>
+    </w:p>
+    <w:p>
+      <w:pPr>
+        <w:pStyle w:val="AralkYok"/>
+        <w:rPr>
+          <w:rFonts w:ascii="Times New Roman" w:eastAsiaTheme="majorEastAsia" w:hAnsi="Times New Roman" w:cs="Times New Roman"/>
+          <w:bCs/>
+          <w:sz w:val="18"/>
+          <w:szCs w:val="18"/>
+        </w:rPr>
+      </w:pPr>
+      <w:r>
+        <w:rPr>
+          <w:rFonts w:ascii="Times New Roman" w:hAnsi="Times New Roman" w:cs="Times New Roman"/>
+          <w:sz w:val="18"/>
+          <w:szCs w:val="18"/>
+        </w:rPr>
+        <w:t>• </w:t>
+      </w:r>
+      <w:hyperlink r:id="rId6" w:history="1">
+        <w:r>
+          <w:rPr>
+            <w:rStyle w:val="Kpr"/>
+            <w:rFonts w:ascii="Times New Roman" w:hAnsi="Times New Roman" w:cs="Times New Roman"/>
+            <w:b/>
+            <w:color w:val="auto"/>
+            <w:sz w:val="18"/>
+            <w:szCs w:val="18"/>
+            <w:shd w:val="clear" w:color="auto" w:fill="FFFFFF"/>
+          </w:rPr>
+          <w:t>Mathematics of Computing</w:t>
+        </w:r>
+      </w:hyperlink>
+      <w:r>
+        <w:rPr>
+          <w:rFonts w:ascii="Times New Roman" w:eastAsia="MS Mincho" w:hAnsi="Times New Roman" w:cs="Times New Roman"/>
+          <w:bCs/>
+          <w:sz w:val="18"/>
+          <w:szCs w:val="18"/>
+        </w:rPr>
+        <w:t xml:space="preserve"> </w:t>
+      </w:r>
+      <w:r>
+        <w:rPr>
+          <w:rFonts w:ascii="Times New Roman" w:eastAsia="MS Mincho" w:hAnsi="MS Mincho" w:cs="Times New Roman"/>
+          <w:bCs/>
+          <w:sz w:val="18"/>
+          <w:szCs w:val="18"/>
+        </w:rPr>
+        <w:t>➝</w:t>
+      </w:r>
+      <w:r>
+        <w:rPr>
+          <w:rFonts w:ascii="Times New Roman" w:eastAsia="MS Mincho" w:hAnsi="Times New Roman" w:cs="Times New Roman"/>
+          <w:sz w:val="18"/>
+          <w:szCs w:val="18"/>
+        </w:rPr>
+        <w:t>Probability and Statistics</w:t>
+      </w:r>
+      <w:r>
+        <w:rPr>
+          <w:rFonts w:ascii="Times New Roman" w:eastAsia="MS Mincho" w:hAnsi="Times New Roman" w:cs="Times New Roman"/>
+          <w:bCs/>
+          <w:sz w:val="18"/>
+          <w:szCs w:val="18"/>
+        </w:rPr>
+        <w:t xml:space="preserve"> </w:t>
+      </w:r>
+    </w:p>
+    <w:p>
+      <w:pPr>
+        <w:pStyle w:val="AralkYok"/>
+        <w:rPr>
+          <w:rFonts w:ascii="Times New Roman" w:hAnsi="Times New Roman" w:cs="Times New Roman"/>
+          <w:bCs/>
+          <w:sz w:val="18"/>
+          <w:szCs w:val="18"/>
+        </w:rPr>
+      </w:pPr>
+      <w:r>
+        <w:rPr>
+          <w:rFonts w:ascii="Times New Roman" w:hAnsi="Times New Roman" w:cs="Times New Roman"/>
+          <w:sz w:val="18"/>
+          <w:szCs w:val="18"/>
+        </w:rPr>
+        <w:t xml:space="preserve"> • </w:t>
+      </w:r>
+      <w:r>
+        <w:rPr>
+          <w:rStyle w:val="Gl"/>
+          <w:rFonts w:ascii="Times New Roman" w:hAnsi="Times New Roman"/>
+          <w:sz w:val="18"/>
+          <w:szCs w:val="18"/>
+        </w:rPr>
+        <w:t>Computing methodologies</w:t>
+      </w:r>
+      <w:r>
+        <w:rPr>
+          <w:rFonts w:ascii="Times New Roman" w:eastAsia="MS Mincho" w:hAnsi="MS Mincho" w:cs="Times New Roman"/>
+          <w:bCs/>
+          <w:sz w:val="18"/>
+          <w:szCs w:val="18"/>
+        </w:rPr>
+        <w:t>➝</w:t>
+      </w:r>
+      <w:r>
+        <w:rPr>
+          <w:rFonts w:ascii="Times New Roman" w:hAnsi="Times New Roman" w:cs="Times New Roman"/>
+          <w:bCs/>
+          <w:sz w:val="18"/>
+          <w:szCs w:val="18"/>
+        </w:rPr>
+        <w:t xml:space="preserve"> Artificial Intelligence</w:t>
+      </w:r>
+    </w:p>
+    <w:p>
+      <w:pPr>
+        <w:pStyle w:val="AralkYok"/>
+        <w:rPr>
+          <w:rFonts w:ascii="Times New Roman" w:eastAsiaTheme="majorEastAsia" w:hAnsi="Times New Roman" w:cs="Times New Roman"/>
+          <w:sz w:val="18"/>
+          <w:szCs w:val="18"/>
+        </w:rPr>
+      </w:pPr>
     </w:p>
     <w:p>
       <w:pPr>
@@ -299,134 +678,260 @@
     <w:p>
       <w:pPr>
         <w:pStyle w:val="Body"/>
+        <w:jc w:val="both"/>
+        <w:rPr>
+          <w:rFonts w:ascii="Times New Roman" w:hAnsi="Times New Roman" w:cs="Times New Roman"/>
+          <w:sz w:val="18"/>
+        </w:rPr>
+      </w:pPr>
+      <w:r>
+        <w:rPr>
+          <w:rFonts w:ascii="Times New Roman" w:hAnsi="Times New Roman" w:cs="Times New Roman"/>
+          <w:sz w:val="18"/>
+        </w:rPr>
+        <w:t xml:space="preserve">Machine learning algorithms are used in data mining studies on metadata. In the sectors as marketing, banking, insurance and medicine there are various data mining techniques that are used for solving problems. Film industry is also a sector where big data could be processed. One of the popular researches of the film industry is about the profits of films. A successful movie generally has a strong scenario, accomplished  producer, celebrated cast, famous director and strong visual effects. The more succesful movie means the more amount of profit. This paper would cover the problem about cinema data. The cinema data contains information about the features of previous films such as the cast, director, budget and the box office revenues of these films. In this study an estimation would be made about box office revenues of new movies by using this data. For the producer companies, actors and movie directors, this estimation work is </w:t>
+      </w:r>
+      <w:r>
+        <w:rPr>
+          <w:rFonts w:ascii="Times New Roman" w:hAnsi="Times New Roman" w:cs="Times New Roman"/>
+          <w:sz w:val="18"/>
+        </w:rPr>
+        <w:t>very important and informative s</w:t>
+      </w:r>
+      <w:r>
+        <w:rPr>
+          <w:rFonts w:ascii="Times New Roman" w:hAnsi="Times New Roman" w:cs="Times New Roman"/>
+          <w:sz w:val="18"/>
+        </w:rPr>
+        <w:t xml:space="preserve">ince the risk analysis and budget planning could be made by using these informations. By using this study, the financial losses in the films can be </w:t>
+      </w:r>
+      <w:r>
+        <w:rPr>
+          <w:rFonts w:ascii="Times New Roman" w:hAnsi="Times New Roman" w:cs="Times New Roman"/>
+          <w:sz w:val="18"/>
+        </w:rPr>
+        <w:t>largely prevented. The r</w:t>
+      </w:r>
+      <w:r>
+        <w:rPr>
+          <w:rFonts w:ascii="Times New Roman" w:hAnsi="Times New Roman" w:cs="Times New Roman"/>
+          <w:sz w:val="18"/>
+        </w:rPr>
+        <w:t>esearch question of this study is “How to estimate revenue from available attributes?”.</w:t>
+      </w:r>
+    </w:p>
+    <w:p>
+      <w:pPr>
+        <w:pStyle w:val="AralkYok"/>
+        <w:numPr>
+          <w:ilvl w:val="0"/>
+          <w:numId w:val="4"/>
+        </w:numPr>
+        <w:rPr>
+          <w:rFonts w:ascii="Times New Roman" w:hAnsi="Times New Roman" w:cs="Times New Roman"/>
+          <w:b/>
+          <w:sz w:val="24"/>
+        </w:rPr>
+      </w:pPr>
+      <w:r>
+        <w:rPr>
+          <w:rFonts w:ascii="Times New Roman" w:hAnsi="Times New Roman" w:cs="Times New Roman"/>
+          <w:b/>
+          <w:sz w:val="24"/>
+        </w:rPr>
+        <w:t>METHOD</w:t>
+      </w:r>
+    </w:p>
+    <w:p>
+      <w:pPr>
+        <w:pStyle w:val="AralkYok"/>
+        <w:rPr>
+          <w:rFonts w:ascii="Times New Roman" w:hAnsi="Times New Roman" w:cs="Times New Roman"/>
+          <w:b/>
+          <w:sz w:val="24"/>
+        </w:rPr>
+      </w:pPr>
+      <w:r>
+        <w:rPr>
+          <w:rFonts w:ascii="Times New Roman" w:hAnsi="Times New Roman" w:cs="Times New Roman"/>
+          <w:b/>
+          <w:sz w:val="24"/>
+        </w:rPr>
+        <w:t>2.1. Dataset</w:t>
+      </w:r>
+    </w:p>
+    <w:p>
+      <w:pPr>
+        <w:pStyle w:val="AralkYok"/>
+        <w:jc w:val="both"/>
+        <w:rPr>
+          <w:rFonts w:ascii="Times New Roman" w:hAnsi="Times New Roman" w:cs="Times New Roman"/>
+          <w:sz w:val="18"/>
+        </w:rPr>
+      </w:pPr>
+      <w:r>
+        <w:rPr>
+          <w:rFonts w:ascii="Times New Roman" w:hAnsi="Times New Roman" w:cs="Times New Roman"/>
+          <w:sz w:val="18"/>
+        </w:rPr>
+        <w:t>The data</w:t>
+      </w:r>
+      <w:r>
+        <w:rPr>
+          <w:rFonts w:ascii="Times New Roman" w:hAnsi="Times New Roman" w:cs="Times New Roman"/>
+          <w:sz w:val="18"/>
+        </w:rPr>
+        <w:t>set which is used in the project is taken from a competition in K</w:t>
+      </w:r>
+      <w:r>
+        <w:rPr>
+          <w:rFonts w:ascii="Times New Roman" w:hAnsi="Times New Roman" w:cs="Times New Roman"/>
+          <w:sz w:val="18"/>
+        </w:rPr>
+        <w:t>aggle</w:t>
+      </w:r>
+      <w:r>
+        <w:rPr>
+          <w:rFonts w:ascii="Times New Roman" w:hAnsi="Times New Roman" w:cs="Times New Roman"/>
+          <w:sz w:val="18"/>
+        </w:rPr>
+        <w:t>. There are 7399 movies and their metadata in the dataset. In training data</w:t>
+      </w:r>
+      <w:r>
+        <w:rPr>
+          <w:rFonts w:ascii="Times New Roman" w:hAnsi="Times New Roman" w:cs="Times New Roman"/>
+          <w:sz w:val="18"/>
+        </w:rPr>
+        <w:t>;</w:t>
+      </w:r>
+      <w:r>
+        <w:rPr>
+          <w:rFonts w:ascii="Times New Roman" w:hAnsi="Times New Roman" w:cs="Times New Roman"/>
+          <w:sz w:val="18"/>
+        </w:rPr>
+        <w:t xml:space="preserve"> </w:t>
+      </w:r>
+      <w:r>
+        <w:rPr>
+          <w:rFonts w:ascii="Times New Roman" w:hAnsi="Times New Roman" w:cs="Times New Roman"/>
+          <w:sz w:val="18"/>
+        </w:rPr>
+        <w:t xml:space="preserve">id, belongs to collection, budget, genres, homepage, imdb id, original language, original title, overwiev, popularity, poster path, </w:t>
+      </w:r>
+    </w:p>
+    <w:p>
+      <w:pPr>
+        <w:pStyle w:val="AralkYok"/>
+        <w:jc w:val="both"/>
+        <w:rPr>
+          <w:rFonts w:ascii="Times New Roman" w:hAnsi="Times New Roman" w:cs="Times New Roman"/>
+          <w:sz w:val="24"/>
+        </w:rPr>
+      </w:pPr>
+    </w:p>
+    <w:p>
+      <w:pPr>
+        <w:pStyle w:val="AralkYok"/>
+        <w:jc w:val="both"/>
+        <w:rPr>
+          <w:rFonts w:ascii="Times New Roman" w:hAnsi="Times New Roman" w:cs="Times New Roman"/>
+          <w:sz w:val="18"/>
+        </w:rPr>
+      </w:pPr>
+      <w:r>
+        <w:rPr>
+          <w:rFonts w:ascii="Times New Roman" w:hAnsi="Times New Roman" w:cs="Times New Roman"/>
+          <w:sz w:val="18"/>
+        </w:rPr>
+        <w:t>production companies, production companies, release date, runtime, spoken languages, status, tagline, title, keywords, cast, crew and revenue are given columns. There is no revenue information in the test data and results w</w:t>
+      </w:r>
+      <w:r>
+        <w:rPr>
+          <w:rFonts w:ascii="Times New Roman" w:hAnsi="Times New Roman" w:cs="Times New Roman"/>
+          <w:sz w:val="18"/>
+        </w:rPr>
+        <w:t>ill</w:t>
+      </w:r>
+      <w:r>
+        <w:rPr>
+          <w:rFonts w:ascii="Times New Roman" w:hAnsi="Times New Roman" w:cs="Times New Roman"/>
+          <w:sz w:val="18"/>
+        </w:rPr>
+        <w:t xml:space="preserve"> be controlled when the project</w:t>
+      </w:r>
+      <w:r>
+        <w:rPr>
+          <w:rFonts w:ascii="Times New Roman" w:hAnsi="Times New Roman" w:cs="Times New Roman"/>
+          <w:sz w:val="18"/>
+        </w:rPr>
+        <w:t xml:space="preserve"> is</w:t>
+      </w:r>
+      <w:r>
+        <w:rPr>
+          <w:rFonts w:ascii="Times New Roman" w:hAnsi="Times New Roman" w:cs="Times New Roman"/>
+          <w:sz w:val="18"/>
+        </w:rPr>
+        <w:t xml:space="preserve"> submitted.</w:t>
+      </w:r>
+      <w:r>
+        <w:rPr>
+          <w:rFonts w:ascii="Times New Roman" w:hAnsi="Times New Roman" w:cs="Times New Roman"/>
+          <w:sz w:val="18"/>
+        </w:rPr>
+        <w:t xml:space="preserve"> When the data set </w:t>
+      </w:r>
+      <w:r>
+        <w:rPr>
+          <w:rFonts w:ascii="Times New Roman" w:hAnsi="Times New Roman" w:cs="Times New Roman"/>
+          <w:sz w:val="18"/>
+        </w:rPr>
+        <w:t>is</w:t>
+      </w:r>
+      <w:r>
+        <w:rPr>
+          <w:rFonts w:ascii="Times New Roman" w:hAnsi="Times New Roman" w:cs="Times New Roman"/>
+          <w:sz w:val="18"/>
+        </w:rPr>
+        <w:t xml:space="preserve"> examined, it is observed that there are missing and noisy data.</w:t>
+      </w:r>
+      <w:r>
+        <w:rPr>
+          <w:rFonts w:ascii="Times New Roman" w:hAnsi="Times New Roman" w:cs="Times New Roman"/>
+          <w:sz w:val="18"/>
+        </w:rPr>
+        <w:t xml:space="preserve"> </w:t>
+      </w:r>
+      <w:r>
+        <w:rPr>
+          <w:rFonts w:ascii="Times New Roman" w:hAnsi="Times New Roman" w:cs="Times New Roman"/>
+          <w:sz w:val="18"/>
+        </w:rPr>
+        <w:t>Therefore, to increase prediction rate for revenue data will be preprocessed.</w:t>
+      </w:r>
+    </w:p>
+    <w:p>
+      <w:pPr>
+        <w:pStyle w:val="AralkYok"/>
+        <w:jc w:val="both"/>
+        <w:rPr>
+          <w:rFonts w:ascii="Times New Roman" w:hAnsi="Times New Roman" w:cs="Times New Roman"/>
+          <w:sz w:val="18"/>
+        </w:rPr>
+      </w:pPr>
+    </w:p>
+    <w:p>
+      <w:pPr>
+        <w:pStyle w:val="Body"/>
         <w:pBdr>
-          <w:left w:val="nil"/>
+          <w:top w:val="nil"/>
         </w:pBdr>
         <w:jc w:val="both"/>
         <w:rPr>
           <w:rFonts w:ascii="Times New Roman" w:hAnsi="Times New Roman" w:cs="Times New Roman"/>
-          <w:sz w:val="18"/>
-        </w:rPr>
-      </w:pPr>
-      <w:r>
-        <w:rPr>
-          <w:rFonts w:ascii="Times New Roman" w:hAnsi="Times New Roman" w:cs="Times New Roman"/>
-          <w:sz w:val="18"/>
-        </w:rPr>
-        <w:t xml:space="preserve">Machine learning algorithms are used in data mining studies on metadata. </w:t>
-      </w:r>
-      <w:r>
-        <w:rPr>
-          <w:rFonts w:ascii="Times New Roman" w:hAnsi="Times New Roman" w:cs="Times New Roman"/>
-          <w:sz w:val="18"/>
-        </w:rPr>
-        <w:t>In t</w:t>
-      </w:r>
-      <w:r>
-        <w:rPr>
-          <w:rFonts w:ascii="Times New Roman" w:hAnsi="Times New Roman" w:cs="Times New Roman"/>
-          <w:sz w:val="18"/>
-        </w:rPr>
-        <w:t xml:space="preserve">he sectors as marketing, banking, insurance and medicine </w:t>
-      </w:r>
-      <w:r>
-        <w:rPr>
-          <w:rFonts w:ascii="Times New Roman" w:hAnsi="Times New Roman" w:cs="Times New Roman"/>
-          <w:sz w:val="18"/>
-        </w:rPr>
-        <w:t>there are various data mining techniques that are used for solving problems.</w:t>
-      </w:r>
-      <w:r>
-        <w:rPr>
-          <w:rFonts w:ascii="Times New Roman" w:hAnsi="Times New Roman" w:cs="Times New Roman"/>
-          <w:sz w:val="18"/>
-        </w:rPr>
-        <w:t xml:space="preserve"> Film industry is also a sector where big data could be processed. One of the popular researches of the film industry is about the profits of films. </w:t>
-      </w:r>
-      <w:r>
-        <w:rPr>
-          <w:rFonts w:ascii="Times New Roman" w:hAnsi="Times New Roman" w:cs="Times New Roman"/>
-          <w:sz w:val="18"/>
-        </w:rPr>
-        <w:t xml:space="preserve">A successful movie generally has a strong scenario, accomplished  producer, celebrated cast, famous director and strong visual effects. The more succesful movie means the more amount of profit. This paper </w:t>
-      </w:r>
-      <w:r>
-        <w:rPr>
-          <w:rFonts w:ascii="Times New Roman" w:hAnsi="Times New Roman" w:cs="Times New Roman"/>
-          <w:sz w:val="18"/>
-        </w:rPr>
-        <w:t>would</w:t>
-      </w:r>
-      <w:r>
-        <w:rPr>
-          <w:rFonts w:ascii="Times New Roman" w:hAnsi="Times New Roman" w:cs="Times New Roman"/>
-          <w:sz w:val="18"/>
-        </w:rPr>
-        <w:t xml:space="preserve"> cover the problem about</w:t>
-      </w:r>
-      <w:r>
-        <w:rPr>
-          <w:rFonts w:ascii="Times New Roman" w:hAnsi="Times New Roman" w:cs="Times New Roman"/>
-          <w:sz w:val="18"/>
-        </w:rPr>
-        <w:t xml:space="preserve"> </w:t>
-      </w:r>
-      <w:r>
-        <w:rPr>
-          <w:rFonts w:ascii="Times New Roman" w:hAnsi="Times New Roman" w:cs="Times New Roman"/>
-          <w:sz w:val="18"/>
-        </w:rPr>
-        <w:t>cinema data.</w:t>
-      </w:r>
-      <w:r>
-        <w:rPr>
-          <w:rFonts w:ascii="Times New Roman" w:hAnsi="Times New Roman" w:cs="Times New Roman"/>
-          <w:sz w:val="18"/>
-        </w:rPr>
-        <w:t xml:space="preserve"> The cinema data contains information about the features of previous films such as the cast, director, budget and the box office revenues of these films. In this study an estimation about box office revenues of new movies by using this data. </w:t>
-      </w:r>
-      <w:r>
-        <w:rPr>
-          <w:rFonts w:ascii="Times New Roman" w:hAnsi="Times New Roman" w:cs="Times New Roman"/>
-          <w:sz w:val="18"/>
-        </w:rPr>
-        <w:t xml:space="preserve">For the producer companies, actors and movie directors, this estimation work is very important and informative. Since the risk analysis and budget planning could be made by using these informations. </w:t>
-      </w:r>
-      <w:r>
-        <w:rPr>
-          <w:rFonts w:ascii="Times New Roman" w:hAnsi="Times New Roman" w:cs="Times New Roman"/>
-          <w:sz w:val="18"/>
-        </w:rPr>
-        <w:t xml:space="preserve">By using this study, the financial losses in the films can be prevented. </w:t>
-      </w:r>
-      <w:r>
-        <w:rPr>
-          <w:rFonts w:ascii="Times New Roman" w:hAnsi="Times New Roman" w:cs="Times New Roman"/>
-          <w:sz w:val="18"/>
-        </w:rPr>
-        <w:t>Research question of this study</w:t>
-      </w:r>
-      <w:r>
-        <w:rPr>
-          <w:rFonts w:ascii="Times New Roman" w:hAnsi="Times New Roman" w:cs="Times New Roman"/>
-          <w:sz w:val="18"/>
-        </w:rPr>
-        <w:t xml:space="preserve"> is “H</w:t>
-      </w:r>
-      <w:r>
-        <w:rPr>
-          <w:rFonts w:ascii="Times New Roman" w:hAnsi="Times New Roman" w:cs="Times New Roman"/>
-          <w:sz w:val="18"/>
-        </w:rPr>
-        <w:t>ow to estimate revenue from available attributes</w:t>
-      </w:r>
-      <w:r>
-        <w:rPr>
-          <w:rFonts w:ascii="Times New Roman" w:hAnsi="Times New Roman" w:cs="Times New Roman"/>
-          <w:sz w:val="18"/>
-        </w:rPr>
-        <w:t>?”.</w:t>
-      </w:r>
+          <w:b/>
+          <w:sz w:val="24"/>
+        </w:rPr>
+      </w:pPr>
     </w:p>
     <w:sectPr>
       <w:type w:val="continuous"/>
@@ -704,9 +1209,9 @@
   </w:abstractNum>
   <w:abstractNum w:abstractNumId="3">
     <w:nsid w:val="60D93383"/>
-    <w:multiLevelType w:val="hybridMultilevel"/>
-    <w:tmpl w:val="E210132A"/>
-    <w:lvl w:ilvl="0" w:tplc="041F000F">
+    <w:multiLevelType w:val="multilevel"/>
+    <w:tmpl w:val="8B060E12"/>
+    <w:lvl w:ilvl="0">
       <w:start w:val="1"/>
       <w:numFmt w:val="decimal"/>
       <w:lvlText w:val="%1."/>
@@ -715,77 +1220,109 @@
         <w:ind w:left="360" w:hanging="360"/>
       </w:pPr>
     </w:lvl>
-    <w:lvl w:ilvl="1" w:tplc="041F0019" w:tentative="1">
-      <w:start w:val="1"/>
-      <w:numFmt w:val="lowerLetter"/>
-      <w:lvlText w:val="%2."/>
-      <w:lvlJc w:val="left"/>
-      <w:pPr>
-        <w:ind w:left="1080" w:hanging="360"/>
-      </w:pPr>
-    </w:lvl>
-    <w:lvl w:ilvl="2" w:tplc="041F001B" w:tentative="1">
-      <w:start w:val="1"/>
-      <w:numFmt w:val="lowerRoman"/>
-      <w:lvlText w:val="%3."/>
-      <w:lvlJc w:val="right"/>
-      <w:pPr>
-        <w:ind w:left="1800" w:hanging="180"/>
-      </w:pPr>
-    </w:lvl>
-    <w:lvl w:ilvl="3" w:tplc="041F000F" w:tentative="1">
+    <w:lvl w:ilvl="1">
       <w:start w:val="1"/>
       <w:numFmt w:val="decimal"/>
-      <w:lvlText w:val="%4."/>
-      <w:lvlJc w:val="left"/>
-      <w:pPr>
-        <w:ind w:left="2520" w:hanging="360"/>
-      </w:pPr>
-    </w:lvl>
-    <w:lvl w:ilvl="4" w:tplc="041F0019" w:tentative="1">
-      <w:start w:val="1"/>
-      <w:numFmt w:val="lowerLetter"/>
-      <w:lvlText w:val="%5."/>
-      <w:lvlJc w:val="left"/>
-      <w:pPr>
-        <w:ind w:left="3240" w:hanging="360"/>
-      </w:pPr>
-    </w:lvl>
-    <w:lvl w:ilvl="5" w:tplc="041F001B" w:tentative="1">
-      <w:start w:val="1"/>
-      <w:numFmt w:val="lowerRoman"/>
-      <w:lvlText w:val="%6."/>
-      <w:lvlJc w:val="right"/>
-      <w:pPr>
-        <w:ind w:left="3960" w:hanging="180"/>
-      </w:pPr>
-    </w:lvl>
-    <w:lvl w:ilvl="6" w:tplc="041F000F" w:tentative="1">
+      <w:isLgl/>
+      <w:lvlText w:val="%1.%2."/>
+      <w:lvlJc w:val="left"/>
+      <w:pPr>
+        <w:ind w:left="720" w:hanging="360"/>
+      </w:pPr>
+      <w:rPr>
+        <w:rFonts w:hint="default"/>
+      </w:rPr>
+    </w:lvl>
+    <w:lvl w:ilvl="2">
       <w:start w:val="1"/>
       <w:numFmt w:val="decimal"/>
-      <w:lvlText w:val="%7."/>
-      <w:lvlJc w:val="left"/>
-      <w:pPr>
-        <w:ind w:left="4680" w:hanging="360"/>
-      </w:pPr>
-    </w:lvl>
-    <w:lvl w:ilvl="7" w:tplc="041F0019" w:tentative="1">
-      <w:start w:val="1"/>
-      <w:numFmt w:val="lowerLetter"/>
-      <w:lvlText w:val="%8."/>
-      <w:lvlJc w:val="left"/>
-      <w:pPr>
-        <w:ind w:left="5400" w:hanging="360"/>
-      </w:pPr>
-    </w:lvl>
-    <w:lvl w:ilvl="8" w:tplc="041F001B" w:tentative="1">
-      <w:start w:val="1"/>
-      <w:numFmt w:val="lowerRoman"/>
-      <w:lvlText w:val="%9."/>
-      <w:lvlJc w:val="right"/>
-      <w:pPr>
-        <w:ind w:left="6120" w:hanging="180"/>
-      </w:pPr>
+      <w:isLgl/>
+      <w:lvlText w:val="%1.%2.%3."/>
+      <w:lvlJc w:val="left"/>
+      <w:pPr>
+        <w:ind w:left="1440" w:hanging="720"/>
+      </w:pPr>
+      <w:rPr>
+        <w:rFonts w:hint="default"/>
+      </w:rPr>
+    </w:lvl>
+    <w:lvl w:ilvl="3">
+      <w:start w:val="1"/>
+      <w:numFmt w:val="decimal"/>
+      <w:isLgl/>
+      <w:lvlText w:val="%1.%2.%3.%4."/>
+      <w:lvlJc w:val="left"/>
+      <w:pPr>
+        <w:ind w:left="1800" w:hanging="720"/>
+      </w:pPr>
+      <w:rPr>
+        <w:rFonts w:hint="default"/>
+      </w:rPr>
+    </w:lvl>
+    <w:lvl w:ilvl="4">
+      <w:start w:val="1"/>
+      <w:numFmt w:val="decimal"/>
+      <w:isLgl/>
+      <w:lvlText w:val="%1.%2.%3.%4.%5."/>
+      <w:lvlJc w:val="left"/>
+      <w:pPr>
+        <w:ind w:left="2520" w:hanging="1080"/>
+      </w:pPr>
+      <w:rPr>
+        <w:rFonts w:hint="default"/>
+      </w:rPr>
+    </w:lvl>
+    <w:lvl w:ilvl="5">
+      <w:start w:val="1"/>
+      <w:numFmt w:val="decimal"/>
+      <w:isLgl/>
+      <w:lvlText w:val="%1.%2.%3.%4.%5.%6."/>
+      <w:lvlJc w:val="left"/>
+      <w:pPr>
+        <w:ind w:left="2880" w:hanging="1080"/>
+      </w:pPr>
+      <w:rPr>
+        <w:rFonts w:hint="default"/>
+      </w:rPr>
+    </w:lvl>
+    <w:lvl w:ilvl="6">
+      <w:start w:val="1"/>
+      <w:numFmt w:val="decimal"/>
+      <w:isLgl/>
+      <w:lvlText w:val="%1.%2.%3.%4.%5.%6.%7."/>
+      <w:lvlJc w:val="left"/>
+      <w:pPr>
+        <w:ind w:left="3600" w:hanging="1440"/>
+      </w:pPr>
+      <w:rPr>
+        <w:rFonts w:hint="default"/>
+      </w:rPr>
+    </w:lvl>
+    <w:lvl w:ilvl="7">
+      <w:start w:val="1"/>
+      <w:numFmt w:val="decimal"/>
+      <w:isLgl/>
+      <w:lvlText w:val="%1.%2.%3.%4.%5.%6.%7.%8."/>
+      <w:lvlJc w:val="left"/>
+      <w:pPr>
+        <w:ind w:left="3960" w:hanging="1440"/>
+      </w:pPr>
+      <w:rPr>
+        <w:rFonts w:hint="default"/>
+      </w:rPr>
+    </w:lvl>
+    <w:lvl w:ilvl="8">
+      <w:start w:val="1"/>
+      <w:numFmt w:val="decimal"/>
+      <w:isLgl/>
+      <w:lvlText w:val="%1.%2.%3.%4.%5.%6.%7.%8.%9."/>
+      <w:lvlJc w:val="left"/>
+      <w:pPr>
+        <w:ind w:left="4680" w:hanging="1800"/>
+      </w:pPr>
+      <w:rPr>
+        <w:rFonts w:hint="default"/>
+      </w:rPr>
     </w:lvl>
   </w:abstractNum>
   <w:num w:numId="1">
@@ -964,9 +1501,55 @@
     <w:qFormat/>
     <w:rsid w:val="005615C9"/>
   </w:style>
+  <w:style w:type="paragraph" w:styleId="Balk1">
+    <w:name w:val="heading 1"/>
+    <w:basedOn w:val="Normal"/>
+    <w:link w:val="Balk1Char"/>
+    <w:uiPriority w:val="9"/>
+    <w:qFormat/>
+    <w:rsid w:val="005426F0"/>
+    <w:pPr>
+      <w:spacing w:before="100" w:beforeAutospacing="1" w:after="100" w:afterAutospacing="1" w:line="240" w:lineRule="auto"/>
+      <w:outlineLvl w:val="0"/>
+    </w:pPr>
+    <w:rPr>
+      <w:rFonts w:ascii="Times New Roman" w:eastAsia="Times New Roman" w:hAnsi="Times New Roman" w:cs="Times New Roman"/>
+      <w:b/>
+      <w:bCs/>
+      <w:kern w:val="36"/>
+      <w:sz w:val="48"/>
+      <w:szCs w:val="48"/>
+      <w:lang w:eastAsia="tr-TR"/>
+    </w:rPr>
+  </w:style>
+  <w:style w:type="paragraph" w:styleId="Balk2">
+    <w:name w:val="heading 2"/>
+    <w:basedOn w:val="Normal"/>
+    <w:next w:val="Normal"/>
+    <w:link w:val="Balk2Char"/>
+    <w:uiPriority w:val="9"/>
+    <w:unhideWhenUsed/>
+    <w:qFormat/>
+    <w:rsid w:val="00504EC0"/>
+    <w:pPr>
+      <w:keepNext/>
+      <w:keepLines/>
+      <w:spacing w:before="200" w:after="0"/>
+      <w:outlineLvl w:val="1"/>
+    </w:pPr>
+    <w:rPr>
+      <w:rFonts w:asciiTheme="majorHAnsi" w:eastAsiaTheme="majorEastAsia" w:hAnsiTheme="majorHAnsi" w:cstheme="majorBidi"/>
+      <w:b/>
+      <w:bCs/>
+      <w:color w:val="4F81BD" w:themeColor="accent1"/>
+      <w:sz w:val="26"/>
+      <w:szCs w:val="26"/>
+    </w:rPr>
+  </w:style>
   <w:style w:type="character" w:default="1" w:styleId="VarsaylanParagrafYazTipi">
     <w:name w:val="Default Paragraph Font"/>
     <w:uiPriority w:val="1"/>
+    <w:semiHidden/>
     <w:unhideWhenUsed/>
   </w:style>
   <w:style w:type="table" w:default="1" w:styleId="NormalTablo">
@@ -1033,6 +1616,59 @@
     <w:pPr>
       <w:spacing w:after="0" w:line="240" w:lineRule="auto"/>
     </w:pPr>
+  </w:style>
+  <w:style w:type="character" w:customStyle="1" w:styleId="Balk1Char">
+    <w:name w:val="Başlık 1 Char"/>
+    <w:basedOn w:val="VarsaylanParagrafYazTipi"/>
+    <w:link w:val="Balk1"/>
+    <w:uiPriority w:val="9"/>
+    <w:rsid w:val="005426F0"/>
+    <w:rPr>
+      <w:rFonts w:ascii="Times New Roman" w:eastAsia="Times New Roman" w:hAnsi="Times New Roman" w:cs="Times New Roman"/>
+      <w:b/>
+      <w:bCs/>
+      <w:kern w:val="36"/>
+      <w:sz w:val="48"/>
+      <w:szCs w:val="48"/>
+      <w:lang w:eastAsia="tr-TR"/>
+    </w:rPr>
+  </w:style>
+  <w:style w:type="character" w:styleId="Kpr">
+    <w:name w:val="Hyperlink"/>
+    <w:basedOn w:val="VarsaylanParagrafYazTipi"/>
+    <w:uiPriority w:val="99"/>
+    <w:unhideWhenUsed/>
+    <w:rsid w:val="00C57FE7"/>
+    <w:rPr>
+      <w:color w:val="0000FF" w:themeColor="hyperlink"/>
+      <w:u w:val="single"/>
+    </w:rPr>
+  </w:style>
+  <w:style w:type="character" w:styleId="Gl">
+    <w:name w:val="Strong"/>
+    <w:uiPriority w:val="22"/>
+    <w:qFormat/>
+    <w:rsid w:val="00745FB4"/>
+    <w:rPr>
+      <w:rFonts w:cs="Times New Roman"/>
+      <w:b/>
+      <w:bCs/>
+    </w:rPr>
+  </w:style>
+  <w:style w:type="character" w:customStyle="1" w:styleId="Balk2Char">
+    <w:name w:val="Başlık 2 Char"/>
+    <w:basedOn w:val="VarsaylanParagrafYazTipi"/>
+    <w:link w:val="Balk2"/>
+    <w:uiPriority w:val="9"/>
+    <w:rsid w:val="00504EC0"/>
+    <w:rPr>
+      <w:rFonts w:asciiTheme="majorHAnsi" w:eastAsiaTheme="majorEastAsia" w:hAnsiTheme="majorHAnsi" w:cstheme="majorBidi"/>
+      <w:b/>
+      <w:bCs/>
+      <w:color w:val="4F81BD" w:themeColor="accent1"/>
+      <w:sz w:val="26"/>
+      <w:szCs w:val="26"/>
+    </w:rPr>
   </w:style>
 </w:styles>
 </file>

</xml_diff>